<commit_message>
Figures 1-6 and Table 1
</commit_message>
<xml_diff>
--- a/Paper/FinalPaperFigures.docx
+++ b/Paper/FinalPaperFigures.docx
@@ -143,15 +143,7 @@
         </w:r>
       </w:fldSimple>
       <w:r>
-        <w:t xml:space="preserve"> r=3.999, </w:t>
-      </w:r>
-      <w:proofErr w:type="spellStart"/>
-      <w:r>
-        <w:t>x_n</w:t>
-      </w:r>
-      <w:proofErr w:type="spellEnd"/>
-      <w:r>
-        <w:t>=0.5</w:t>
+        <w:t xml:space="preserve"> r=3.999, x_n=0.5</w:t>
       </w:r>
     </w:p>
     <w:p/>
@@ -294,15 +286,7 @@
         </w:r>
       </w:fldSimple>
       <w:r>
-        <w:t xml:space="preserve">  </w:t>
-      </w:r>
-      <w:proofErr w:type="spellStart"/>
-      <w:r>
-        <w:t>Bifucation</w:t>
-      </w:r>
-      <w:proofErr w:type="spellEnd"/>
-      <w:r>
-        <w:t xml:space="preserve"> diagram</w:t>
+        <w:t xml:space="preserve">  Bifucation diagram</w:t>
       </w:r>
     </w:p>
     <w:p>
@@ -5890,6 +5874,79 @@
       </w:fldSimple>
       <w:r>
         <w:t xml:space="preserve">  Logistics model results</w:t>
+      </w:r>
+    </w:p>
+    <w:p/>
+    <w:p/>
+    <w:p>
+      <w:pPr>
+        <w:keepNext/>
+      </w:pPr>
+      <w:r>
+        <w:rPr>
+          <w:noProof/>
+        </w:rPr>
+        <w:lastRenderedPageBreak/>
+        <w:drawing>
+          <wp:inline distT="0" distB="0" distL="0" distR="0" wp14:anchorId="0C8290B6" wp14:editId="25D93AC7">
+            <wp:extent cx="5943600" cy="3566160"/>
+            <wp:effectExtent l="0" t="0" r="0" b="0"/>
+            <wp:docPr id="6" name="Picture 6" descr="Chart&#10;&#10;Description automatically generated"/>
+            <wp:cNvGraphicFramePr>
+              <a:graphicFrameLocks xmlns:a="http://schemas.openxmlformats.org/drawingml/2006/main" noChangeAspect="1"/>
+            </wp:cNvGraphicFramePr>
+            <a:graphic xmlns:a="http://schemas.openxmlformats.org/drawingml/2006/main">
+              <a:graphicData uri="http://schemas.openxmlformats.org/drawingml/2006/picture">
+                <pic:pic xmlns:pic="http://schemas.openxmlformats.org/drawingml/2006/picture">
+                  <pic:nvPicPr>
+                    <pic:cNvPr id="6" name="Picture 6" descr="Chart&#10;&#10;Description automatically generated"/>
+                    <pic:cNvPicPr/>
+                  </pic:nvPicPr>
+                  <pic:blipFill>
+                    <a:blip r:embed="rId10">
+                      <a:extLst>
+                        <a:ext uri="{28A0092B-C50C-407E-A947-70E740481C1C}">
+                          <a14:useLocalDpi xmlns:a14="http://schemas.microsoft.com/office/drawing/2010/main" val="0"/>
+                        </a:ext>
+                      </a:extLst>
+                    </a:blip>
+                    <a:stretch>
+                      <a:fillRect/>
+                    </a:stretch>
+                  </pic:blipFill>
+                  <pic:spPr>
+                    <a:xfrm>
+                      <a:off x="0" y="0"/>
+                      <a:ext cx="5943600" cy="3566160"/>
+                    </a:xfrm>
+                    <a:prstGeom prst="rect">
+                      <a:avLst/>
+                    </a:prstGeom>
+                  </pic:spPr>
+                </pic:pic>
+              </a:graphicData>
+            </a:graphic>
+          </wp:inline>
+        </w:drawing>
+      </w:r>
+    </w:p>
+    <w:p>
+      <w:pPr>
+        <w:pStyle w:val="Caption"/>
+      </w:pPr>
+      <w:r>
+        <w:t xml:space="preserve">Figure </w:t>
+      </w:r>
+      <w:fldSimple w:instr=" SEQ Figure \* ARABIC ">
+        <w:r>
+          <w:rPr>
+            <w:noProof/>
+          </w:rPr>
+          <w:t>6</w:t>
+        </w:r>
+      </w:fldSimple>
+      <w:r>
+        <w:t xml:space="preserve"> bifurcation 100 gen and remove 200</w:t>
       </w:r>
     </w:p>
     <w:sectPr>

</xml_diff>